<commit_message>
Version 1.2.0 rc-0 Beta
</commit_message>
<xml_diff>
--- a/files/contractSummary_ptbr.docx
+++ b/files/contractSummary_ptbr.docx
@@ -6,21 +6,93 @@
       <w:pPr>
         <w:pStyle w:val="Heading1"/>
         <w:spacing w:before="100" w:beforeAutospacing="1"/>
-        <w:jc w:val="center"/>
+        <w:rPr>
+          <w:b/>
+          <w:bCs/>
+          <w:color w:val="385623" w:themeColor="accent6" w:themeShade="80"/>
+        </w:rPr>
       </w:pPr>
       <w:r>
-        <w:t>Ficha Resumo de Contrato Open D</w:t>
+        <w:rPr>
+          <w:noProof/>
+        </w:rPr>
+        <w:drawing>
+          <wp:inline distT="0" distB="0" distL="0" distR="0" wp14:anchorId="6F070C02" wp14:editId="7C64A1BC">
+            <wp:extent cx="1403053" cy="714375"/>
+            <wp:effectExtent l="0" t="0" r="6985" b="0"/>
+            <wp:docPr id="1" name="Picture 1" descr="Logo, company name&#10;&#10;Description automatically generated"/>
+            <wp:cNvGraphicFramePr>
+              <a:graphicFrameLocks xmlns:a="http://schemas.openxmlformats.org/drawingml/2006/main" noChangeAspect="1"/>
+            </wp:cNvGraphicFramePr>
+            <a:graphic xmlns:a="http://schemas.openxmlformats.org/drawingml/2006/main">
+              <a:graphicData uri="http://schemas.openxmlformats.org/drawingml/2006/picture">
+                <pic:pic xmlns:pic="http://schemas.openxmlformats.org/drawingml/2006/picture">
+                  <pic:nvPicPr>
+                    <pic:cNvPr id="1" name="Picture 1" descr="Logo, company name&#10;&#10;Description automatically generated"/>
+                    <pic:cNvPicPr/>
+                  </pic:nvPicPr>
+                  <pic:blipFill>
+                    <a:blip r:embed="rId5"/>
+                    <a:stretch>
+                      <a:fillRect/>
+                    </a:stretch>
+                  </pic:blipFill>
+                  <pic:spPr>
+                    <a:xfrm>
+                      <a:off x="0" y="0"/>
+                      <a:ext cx="1407182" cy="716477"/>
+                    </a:xfrm>
+                    <a:prstGeom prst="rect">
+                      <a:avLst/>
+                    </a:prstGeom>
+                  </pic:spPr>
+                </pic:pic>
+              </a:graphicData>
+            </a:graphic>
+          </wp:inline>
+        </w:drawing>
       </w:r>
       <w:r>
-        <w:t>elivery</w:t>
+        <w:rPr>
+          <w:b/>
+          <w:bCs/>
+          <w:color w:val="385623" w:themeColor="accent6" w:themeShade="80"/>
+        </w:rPr>
+        <w:tab/>
+      </w:r>
+      <w:r>
+        <w:rPr>
+          <w:b/>
+          <w:bCs/>
+          <w:color w:val="0B6466"/>
+        </w:rPr>
+        <w:t>Ficha Resumo de Contrato Open Delivery</w:t>
       </w:r>
     </w:p>
-    <w:p/>
+    <w:p>
+      <w:pPr>
+        <w:rPr>
+          <w:b/>
+          <w:bCs/>
+          <w:color w:val="385623" w:themeColor="accent6" w:themeShade="80"/>
+        </w:rPr>
+      </w:pPr>
+    </w:p>
     <w:p>
       <w:pPr>
         <w:pStyle w:val="Heading2"/>
+        <w:rPr>
+          <w:b/>
+          <w:bCs/>
+          <w:color w:val="0B6466"/>
+        </w:rPr>
       </w:pPr>
       <w:r>
+        <w:rPr>
+          <w:b/>
+          <w:bCs/>
+          <w:color w:val="0B6466"/>
+        </w:rPr>
         <w:t>Dados do Marketplace</w:t>
       </w:r>
     </w:p>
@@ -132,16 +204,33 @@
           <w:tcPr>
             <w:tcW w:w="8996" w:type="dxa"/>
             <w:gridSpan w:val="2"/>
-            <w:shd w:val="clear" w:color="auto" w:fill="D5DCE4" w:themeFill="text2" w:themeFillTint="33"/>
+            <w:shd w:val="clear" w:color="auto" w:fill="C5E0B3" w:themeFill="accent6" w:themeFillTint="66"/>
           </w:tcPr>
           <w:p>
             <w:pPr>
-              <w:jc w:val="center"/>
+              <w:tabs>
+                <w:tab w:val="left" w:pos="3330"/>
+                <w:tab w:val="center" w:pos="4390"/>
+              </w:tabs>
               <w:rPr>
                 <w:b/>
                 <w:bCs/>
               </w:rPr>
             </w:pPr>
+            <w:r>
+              <w:rPr>
+                <w:b/>
+                <w:bCs/>
+              </w:rPr>
+              <w:tab/>
+            </w:r>
+            <w:r>
+              <w:rPr>
+                <w:b/>
+                <w:bCs/>
+              </w:rPr>
+              <w:tab/>
+            </w:r>
             <w:r>
               <w:rPr>
                 <w:b/>
@@ -193,17 +282,42 @@
     <w:p>
       <w:pPr>
         <w:pStyle w:val="Heading2"/>
+        <w:rPr>
+          <w:b/>
+          <w:bCs/>
+          <w:color w:val="0B6466"/>
+        </w:rPr>
       </w:pPr>
       <w:r>
+        <w:rPr>
+          <w:b/>
+          <w:bCs/>
+          <w:color w:val="0B6466"/>
+        </w:rPr>
         <w:t>Dados do</w:t>
       </w:r>
       <w:r>
+        <w:rPr>
+          <w:b/>
+          <w:bCs/>
+          <w:color w:val="0B6466"/>
+        </w:rPr>
         <w:t>s</w:t>
       </w:r>
       <w:r>
+        <w:rPr>
+          <w:b/>
+          <w:bCs/>
+          <w:color w:val="0B6466"/>
+        </w:rPr>
         <w:t xml:space="preserve"> Estabelecimento</w:t>
       </w:r>
       <w:r>
+        <w:rPr>
+          <w:b/>
+          <w:bCs/>
+          <w:color w:val="0B6466"/>
+        </w:rPr>
         <w:t>s</w:t>
       </w:r>
     </w:p>
@@ -229,7 +343,7 @@
           <w:tcPr>
             <w:tcW w:w="8996" w:type="dxa"/>
             <w:gridSpan w:val="2"/>
-            <w:shd w:val="clear" w:color="auto" w:fill="D5DCE4" w:themeFill="text2" w:themeFillTint="33"/>
+            <w:shd w:val="clear" w:color="auto" w:fill="C5E0B3" w:themeFill="accent6" w:themeFillTint="66"/>
           </w:tcPr>
           <w:p>
             <w:pPr>
@@ -440,7 +554,15 @@
               <w:t xml:space="preserve"> </w:t>
             </w:r>
             <w:r>
-              <w:t>(Whatsapp)</w:t>
+              <w:t>(</w:t>
+            </w:r>
+            <w:proofErr w:type="spellStart"/>
+            <w:r>
+              <w:t>Whatsapp</w:t>
+            </w:r>
+            <w:proofErr w:type="spellEnd"/>
+            <w:r>
+              <w:t>)</w:t>
             </w:r>
           </w:p>
         </w:tc>
@@ -449,11 +571,16 @@
             <w:tcW w:w="4498" w:type="dxa"/>
           </w:tcPr>
           <w:p>
+            <w:proofErr w:type="spellStart"/>
             <w:r>
               <w:t>Email</w:t>
             </w:r>
             <w:r>
-              <w:t>s Comerciais</w:t>
+              <w:t>s</w:t>
+            </w:r>
+            <w:proofErr w:type="spellEnd"/>
+            <w:r>
+              <w:t xml:space="preserve"> Comerciais</w:t>
             </w:r>
           </w:p>
         </w:tc>
@@ -463,7 +590,7 @@
           <w:tcPr>
             <w:tcW w:w="8996" w:type="dxa"/>
             <w:gridSpan w:val="2"/>
-            <w:shd w:val="clear" w:color="auto" w:fill="D5DCE4" w:themeFill="text2" w:themeFillTint="33"/>
+            <w:shd w:val="clear" w:color="auto" w:fill="C5E0B3" w:themeFill="accent6" w:themeFillTint="66"/>
           </w:tcPr>
           <w:p>
             <w:pPr>
@@ -488,7 +615,7 @@
           <w:tcPr>
             <w:tcW w:w="8996" w:type="dxa"/>
             <w:gridSpan w:val="2"/>
-            <w:shd w:val="clear" w:color="auto" w:fill="D5DCE4" w:themeFill="text2" w:themeFillTint="33"/>
+            <w:shd w:val="clear" w:color="auto" w:fill="C5E0B3" w:themeFill="accent6" w:themeFillTint="66"/>
           </w:tcPr>
           <w:p>
             <w:pPr>
@@ -570,7 +697,7 @@
           <w:tcPr>
             <w:tcW w:w="8996" w:type="dxa"/>
             <w:gridSpan w:val="2"/>
-            <w:shd w:val="clear" w:color="auto" w:fill="D5DCE4" w:themeFill="text2" w:themeFillTint="33"/>
+            <w:shd w:val="clear" w:color="auto" w:fill="C5E0B3" w:themeFill="accent6" w:themeFillTint="66"/>
           </w:tcPr>
           <w:p>
             <w:pPr>
@@ -630,7 +757,7 @@
           <w:tcPr>
             <w:tcW w:w="8996" w:type="dxa"/>
             <w:gridSpan w:val="2"/>
-            <w:shd w:val="clear" w:color="auto" w:fill="D5DCE4" w:themeFill="text2" w:themeFillTint="33"/>
+            <w:shd w:val="clear" w:color="auto" w:fill="C5E0B3" w:themeFill="accent6" w:themeFillTint="66"/>
           </w:tcPr>
           <w:p>
             <w:pPr>
@@ -703,9 +830,18 @@
     <w:p>
       <w:pPr>
         <w:pStyle w:val="Heading2"/>
+        <w:rPr>
+          <w:b/>
+          <w:bCs/>
+          <w:color w:val="0B6466"/>
+        </w:rPr>
       </w:pPr>
       <w:r>
-        <w:lastRenderedPageBreak/>
+        <w:rPr>
+          <w:b/>
+          <w:bCs/>
+          <w:color w:val="0B6466"/>
+        </w:rPr>
         <w:t>Informações do Contrato</w:t>
       </w:r>
     </w:p>
@@ -733,7 +869,7 @@
           <w:tcPr>
             <w:tcW w:w="9016" w:type="dxa"/>
             <w:gridSpan w:val="4"/>
-            <w:shd w:val="clear" w:color="auto" w:fill="D5DCE4" w:themeFill="text2" w:themeFillTint="33"/>
+            <w:shd w:val="clear" w:color="auto" w:fill="C5E0B3" w:themeFill="accent6" w:themeFillTint="66"/>
           </w:tcPr>
           <w:p>
             <w:pPr>
@@ -930,7 +1066,7 @@
           <w:tcPr>
             <w:tcW w:w="9016" w:type="dxa"/>
             <w:gridSpan w:val="4"/>
-            <w:shd w:val="clear" w:color="auto" w:fill="D5DCE4" w:themeFill="text2" w:themeFillTint="33"/>
+            <w:shd w:val="clear" w:color="auto" w:fill="C5E0B3" w:themeFill="accent6" w:themeFillTint="66"/>
           </w:tcPr>
           <w:p>
             <w:pPr>
@@ -1033,8 +1169,18 @@
     <w:p>
       <w:pPr>
         <w:pStyle w:val="Heading2"/>
+        <w:rPr>
+          <w:b/>
+          <w:bCs/>
+          <w:color w:val="0B6466"/>
+        </w:rPr>
       </w:pPr>
       <w:r>
+        <w:rPr>
+          <w:b/>
+          <w:bCs/>
+          <w:color w:val="0B6466"/>
+        </w:rPr>
         <w:lastRenderedPageBreak/>
         <w:t>Plano Escolhido:</w:t>
       </w:r>
@@ -1104,11 +1250,26 @@
     <w:p>
       <w:pPr>
         <w:pStyle w:val="Heading2"/>
+        <w:rPr>
+          <w:b/>
+          <w:bCs/>
+          <w:color w:val="0B6466"/>
+        </w:rPr>
       </w:pPr>
       <w:r>
+        <w:rPr>
+          <w:b/>
+          <w:bCs/>
+          <w:color w:val="0B6466"/>
+        </w:rPr>
         <w:t>Taxas</w:t>
       </w:r>
       <w:r>
+        <w:rPr>
+          <w:b/>
+          <w:bCs/>
+          <w:color w:val="0B6466"/>
+        </w:rPr>
         <w:t xml:space="preserve"> Acordadas:</w:t>
       </w:r>
     </w:p>
@@ -1144,20 +1305,38 @@
     <w:p>
       <w:pPr>
         <w:pStyle w:val="Heading3"/>
+        <w:rPr>
+          <w:color w:val="0B6466"/>
+        </w:rPr>
       </w:pPr>
       <w:r>
+        <w:rPr>
+          <w:color w:val="0B6466"/>
+        </w:rPr>
         <w:t xml:space="preserve">De </w:t>
       </w:r>
       <w:r>
+        <w:rPr>
+          <w:color w:val="0B6466"/>
+        </w:rPr>
         <w:t>1</w:t>
       </w:r>
       <w:r>
+        <w:rPr>
+          <w:color w:val="0B6466"/>
+        </w:rPr>
         <w:t xml:space="preserve"> </w:t>
       </w:r>
       <w:r>
+        <w:rPr>
+          <w:color w:val="0B6466"/>
+        </w:rPr>
         <w:t>a</w:t>
       </w:r>
       <w:r>
+        <w:rPr>
+          <w:color w:val="0B6466"/>
+        </w:rPr>
         <w:t xml:space="preserve"> X Meses:</w:t>
       </w:r>
     </w:p>
@@ -1182,7 +1361,7 @@
               <w:left w:val="single" w:sz="12" w:space="0" w:color="auto"/>
               <w:right w:val="single" w:sz="12" w:space="0" w:color="auto"/>
             </w:tcBorders>
-            <w:shd w:val="clear" w:color="auto" w:fill="D5DCE4" w:themeFill="text2" w:themeFillTint="33"/>
+            <w:shd w:val="clear" w:color="auto" w:fill="C5E0B3" w:themeFill="accent6" w:themeFillTint="66"/>
           </w:tcPr>
           <w:p>
             <w:pPr>
@@ -1245,13 +1424,23 @@
                 <w:lang w:val="en-US"/>
               </w:rPr>
             </w:pPr>
+            <w:proofErr w:type="spellStart"/>
             <w:r>
               <w:rPr>
                 <w:b/>
                 <w:bCs/>
                 <w:lang w:val="en-US"/>
               </w:rPr>
-              <w:t>Retirada (Takeout)</w:t>
+              <w:t>Retirada</w:t>
+            </w:r>
+            <w:proofErr w:type="spellEnd"/>
+            <w:r>
+              <w:rPr>
+                <w:b/>
+                <w:bCs/>
+                <w:lang w:val="en-US"/>
+              </w:rPr>
+              <w:t xml:space="preserve"> (Takeout)</w:t>
             </w:r>
           </w:p>
         </w:tc>
@@ -1350,7 +1539,7 @@
               <w:left w:val="single" w:sz="12" w:space="0" w:color="auto"/>
               <w:right w:val="single" w:sz="12" w:space="0" w:color="auto"/>
             </w:tcBorders>
-            <w:shd w:val="clear" w:color="auto" w:fill="D5DCE4" w:themeFill="text2" w:themeFillTint="33"/>
+            <w:shd w:val="clear" w:color="auto" w:fill="C5E0B3" w:themeFill="accent6" w:themeFillTint="66"/>
           </w:tcPr>
           <w:p>
             <w:pPr>
@@ -1452,7 +1641,7 @@
               <w:left w:val="single" w:sz="12" w:space="0" w:color="auto"/>
               <w:right w:val="single" w:sz="12" w:space="0" w:color="auto"/>
             </w:tcBorders>
-            <w:shd w:val="clear" w:color="auto" w:fill="D5DCE4" w:themeFill="text2" w:themeFillTint="33"/>
+            <w:shd w:val="clear" w:color="auto" w:fill="C5E0B3" w:themeFill="accent6" w:themeFillTint="66"/>
           </w:tcPr>
           <w:p>
             <w:pPr>
@@ -1598,12 +1787,21 @@
         <w:br/>
       </w:r>
       <w:r>
+        <w:rPr>
+          <w:color w:val="0B6466"/>
+        </w:rPr>
         <w:t xml:space="preserve">De X </w:t>
       </w:r>
       <w:r>
+        <w:rPr>
+          <w:color w:val="0B6466"/>
+        </w:rPr>
         <w:t>a</w:t>
       </w:r>
       <w:r>
+        <w:rPr>
+          <w:color w:val="0B6466"/>
+        </w:rPr>
         <w:t xml:space="preserve"> Y Meses:</w:t>
       </w:r>
     </w:p>
@@ -1628,7 +1826,7 @@
               <w:left w:val="single" w:sz="12" w:space="0" w:color="auto"/>
               <w:right w:val="single" w:sz="12" w:space="0" w:color="auto"/>
             </w:tcBorders>
-            <w:shd w:val="clear" w:color="auto" w:fill="D5DCE4" w:themeFill="text2" w:themeFillTint="33"/>
+            <w:shd w:val="clear" w:color="auto" w:fill="C5E0B3" w:themeFill="accent6" w:themeFillTint="66"/>
           </w:tcPr>
           <w:p>
             <w:pPr>
@@ -1691,13 +1889,23 @@
                 <w:lang w:val="en-US"/>
               </w:rPr>
             </w:pPr>
+            <w:proofErr w:type="spellStart"/>
             <w:r>
               <w:rPr>
                 <w:b/>
                 <w:bCs/>
                 <w:lang w:val="en-US"/>
               </w:rPr>
-              <w:t>Retirada (Takeout)</w:t>
+              <w:t>Retirada</w:t>
+            </w:r>
+            <w:proofErr w:type="spellEnd"/>
+            <w:r>
+              <w:rPr>
+                <w:b/>
+                <w:bCs/>
+                <w:lang w:val="en-US"/>
+              </w:rPr>
+              <w:t xml:space="preserve"> (Takeout)</w:t>
             </w:r>
           </w:p>
         </w:tc>
@@ -1796,7 +2004,7 @@
               <w:left w:val="single" w:sz="12" w:space="0" w:color="auto"/>
               <w:right w:val="single" w:sz="12" w:space="0" w:color="auto"/>
             </w:tcBorders>
-            <w:shd w:val="clear" w:color="auto" w:fill="D5DCE4" w:themeFill="text2" w:themeFillTint="33"/>
+            <w:shd w:val="clear" w:color="auto" w:fill="C5E0B3" w:themeFill="accent6" w:themeFillTint="66"/>
           </w:tcPr>
           <w:p>
             <w:pPr>
@@ -1892,7 +2100,7 @@
               <w:left w:val="single" w:sz="12" w:space="0" w:color="auto"/>
               <w:right w:val="single" w:sz="12" w:space="0" w:color="auto"/>
             </w:tcBorders>
-            <w:shd w:val="clear" w:color="auto" w:fill="D5DCE4" w:themeFill="text2" w:themeFillTint="33"/>
+            <w:shd w:val="clear" w:color="auto" w:fill="C5E0B3" w:themeFill="accent6" w:themeFillTint="66"/>
           </w:tcPr>
           <w:p>
             <w:pPr>
@@ -1921,6 +2129,7 @@
               </w:rPr>
               <w:t>/</w:t>
             </w:r>
+            <w:proofErr w:type="spellStart"/>
             <w:r>
               <w:rPr>
                 <w:b/>
@@ -1935,6 +2144,7 @@
               </w:rPr>
               <w:t>dquirência</w:t>
             </w:r>
+            <w:proofErr w:type="spellEnd"/>
             <w:r>
               <w:rPr>
                 <w:b/>
@@ -2081,8 +2291,18 @@
     <w:p>
       <w:pPr>
         <w:pStyle w:val="Heading2"/>
+        <w:rPr>
+          <w:b/>
+          <w:bCs/>
+          <w:color w:val="0B6466"/>
+        </w:rPr>
       </w:pPr>
       <w:r>
+        <w:rPr>
+          <w:b/>
+          <w:bCs/>
+          <w:color w:val="0B6466"/>
+        </w:rPr>
         <w:t>Cobranças Únicas</w:t>
       </w:r>
     </w:p>
@@ -2134,8 +2354,18 @@
     <w:p>
       <w:pPr>
         <w:pStyle w:val="Heading2"/>
+        <w:rPr>
+          <w:b/>
+          <w:bCs/>
+          <w:color w:val="0B6466"/>
+        </w:rPr>
       </w:pPr>
       <w:r>
+        <w:rPr>
+          <w:b/>
+          <w:bCs/>
+          <w:color w:val="0B6466"/>
+        </w:rPr>
         <w:lastRenderedPageBreak/>
         <w:t>Informações de Repasse</w:t>
       </w:r>
@@ -2160,14 +2390,14 @@
         </w:trPr>
         <w:tc>
           <w:tcPr>
-            <w:tcW w:w="9016" w:type="dxa"/>
+            <w:tcW w:w="8996" w:type="dxa"/>
             <w:gridSpan w:val="5"/>
             <w:tcBorders>
               <w:top w:val="single" w:sz="12" w:space="0" w:color="auto"/>
               <w:left w:val="single" w:sz="12" w:space="0" w:color="auto"/>
               <w:right w:val="single" w:sz="12" w:space="0" w:color="auto"/>
             </w:tcBorders>
-            <w:shd w:val="clear" w:color="auto" w:fill="D5DCE4" w:themeFill="text2" w:themeFillTint="33"/>
+            <w:shd w:val="clear" w:color="auto" w:fill="C5E0B3" w:themeFill="accent6" w:themeFillTint="66"/>
           </w:tcPr>
           <w:p/>
           <w:p>
@@ -2203,7 +2433,7 @@
         </w:tc>
         <w:tc>
           <w:tcPr>
-            <w:tcW w:w="8595" w:type="dxa"/>
+            <w:tcW w:w="8575" w:type="dxa"/>
             <w:gridSpan w:val="4"/>
             <w:tcBorders>
               <w:right w:val="single" w:sz="12" w:space="0" w:color="auto"/>
@@ -2235,7 +2465,7 @@
         </w:tc>
         <w:tc>
           <w:tcPr>
-            <w:tcW w:w="8595" w:type="dxa"/>
+            <w:tcW w:w="8575" w:type="dxa"/>
             <w:gridSpan w:val="4"/>
             <w:tcBorders>
               <w:right w:val="single" w:sz="12" w:space="0" w:color="auto"/>
@@ -2264,7 +2494,7 @@
         </w:tc>
         <w:tc>
           <w:tcPr>
-            <w:tcW w:w="8595" w:type="dxa"/>
+            <w:tcW w:w="8575" w:type="dxa"/>
             <w:gridSpan w:val="4"/>
             <w:tcBorders>
               <w:right w:val="single" w:sz="12" w:space="0" w:color="auto"/>
@@ -2316,7 +2546,7 @@
         </w:tc>
         <w:tc>
           <w:tcPr>
-            <w:tcW w:w="3468" w:type="dxa"/>
+            <w:tcW w:w="3458" w:type="dxa"/>
           </w:tcPr>
           <w:p>
             <w:r>
@@ -2326,7 +2556,7 @@
         </w:tc>
         <w:tc>
           <w:tcPr>
-            <w:tcW w:w="5127" w:type="dxa"/>
+            <w:tcW w:w="5117" w:type="dxa"/>
             <w:gridSpan w:val="3"/>
             <w:tcBorders>
               <w:right w:val="single" w:sz="12" w:space="0" w:color="auto"/>
@@ -2355,7 +2585,7 @@
         </w:tc>
         <w:tc>
           <w:tcPr>
-            <w:tcW w:w="3468" w:type="dxa"/>
+            <w:tcW w:w="3458" w:type="dxa"/>
           </w:tcPr>
           <w:p>
             <w:r>
@@ -2365,7 +2595,7 @@
         </w:tc>
         <w:tc>
           <w:tcPr>
-            <w:tcW w:w="5127" w:type="dxa"/>
+            <w:tcW w:w="5117" w:type="dxa"/>
             <w:gridSpan w:val="3"/>
             <w:tcBorders>
               <w:right w:val="single" w:sz="12" w:space="0" w:color="auto"/>
@@ -2390,13 +2620,13 @@
         </w:tc>
         <w:tc>
           <w:tcPr>
-            <w:tcW w:w="3468" w:type="dxa"/>
+            <w:tcW w:w="3458" w:type="dxa"/>
           </w:tcPr>
           <w:p/>
         </w:tc>
         <w:tc>
           <w:tcPr>
-            <w:tcW w:w="846" w:type="dxa"/>
+            <w:tcW w:w="844" w:type="dxa"/>
           </w:tcPr>
           <w:p>
             <w:pPr>
@@ -2409,7 +2639,7 @@
         </w:tc>
         <w:tc>
           <w:tcPr>
-            <w:tcW w:w="1573" w:type="dxa"/>
+            <w:tcW w:w="1571" w:type="dxa"/>
           </w:tcPr>
           <w:p>
             <w:r>
@@ -2419,7 +2649,7 @@
         </w:tc>
         <w:tc>
           <w:tcPr>
-            <w:tcW w:w="2708" w:type="dxa"/>
+            <w:tcW w:w="2702" w:type="dxa"/>
             <w:tcBorders>
               <w:right w:val="single" w:sz="12" w:space="0" w:color="auto"/>
             </w:tcBorders>
@@ -2447,19 +2677,19 @@
         </w:tc>
         <w:tc>
           <w:tcPr>
-            <w:tcW w:w="3468" w:type="dxa"/>
+            <w:tcW w:w="3458" w:type="dxa"/>
           </w:tcPr>
           <w:p/>
         </w:tc>
         <w:tc>
           <w:tcPr>
-            <w:tcW w:w="846" w:type="dxa"/>
+            <w:tcW w:w="844" w:type="dxa"/>
           </w:tcPr>
           <w:p/>
         </w:tc>
         <w:tc>
           <w:tcPr>
-            <w:tcW w:w="1573" w:type="dxa"/>
+            <w:tcW w:w="1571" w:type="dxa"/>
           </w:tcPr>
           <w:p>
             <w:r>
@@ -2469,7 +2699,7 @@
         </w:tc>
         <w:tc>
           <w:tcPr>
-            <w:tcW w:w="2708" w:type="dxa"/>
+            <w:tcW w:w="2702" w:type="dxa"/>
             <w:tcBorders>
               <w:right w:val="single" w:sz="12" w:space="0" w:color="auto"/>
             </w:tcBorders>
@@ -2483,7 +2713,7 @@
         </w:trPr>
         <w:tc>
           <w:tcPr>
-            <w:tcW w:w="3889" w:type="dxa"/>
+            <w:tcW w:w="3879" w:type="dxa"/>
             <w:gridSpan w:val="2"/>
             <w:tcBorders>
               <w:left w:val="single" w:sz="12" w:space="0" w:color="auto"/>
@@ -2497,7 +2727,7 @@
         </w:tc>
         <w:tc>
           <w:tcPr>
-            <w:tcW w:w="846" w:type="dxa"/>
+            <w:tcW w:w="844" w:type="dxa"/>
           </w:tcPr>
           <w:p>
             <w:r>
@@ -2507,7 +2737,7 @@
         </w:tc>
         <w:tc>
           <w:tcPr>
-            <w:tcW w:w="4281" w:type="dxa"/>
+            <w:tcW w:w="4273" w:type="dxa"/>
             <w:gridSpan w:val="2"/>
             <w:tcBorders>
               <w:right w:val="single" w:sz="12" w:space="0" w:color="auto"/>
@@ -2522,13 +2752,13 @@
         </w:trPr>
         <w:tc>
           <w:tcPr>
-            <w:tcW w:w="9016" w:type="dxa"/>
+            <w:tcW w:w="8996" w:type="dxa"/>
             <w:gridSpan w:val="5"/>
             <w:tcBorders>
               <w:left w:val="single" w:sz="12" w:space="0" w:color="auto"/>
               <w:right w:val="single" w:sz="12" w:space="0" w:color="auto"/>
             </w:tcBorders>
-            <w:shd w:val="clear" w:color="auto" w:fill="D5DCE4" w:themeFill="text2" w:themeFillTint="33"/>
+            <w:shd w:val="clear" w:color="auto" w:fill="C5E0B3" w:themeFill="accent6" w:themeFillTint="66"/>
           </w:tcPr>
           <w:p>
             <w:pPr>
@@ -2568,7 +2798,7 @@
         </w:tc>
         <w:tc>
           <w:tcPr>
-            <w:tcW w:w="3468" w:type="dxa"/>
+            <w:tcW w:w="3458" w:type="dxa"/>
           </w:tcPr>
           <w:p>
             <w:r>
@@ -2578,7 +2808,7 @@
         </w:tc>
         <w:tc>
           <w:tcPr>
-            <w:tcW w:w="5127" w:type="dxa"/>
+            <w:tcW w:w="5117" w:type="dxa"/>
             <w:gridSpan w:val="3"/>
             <w:vMerge w:val="restart"/>
             <w:tcBorders>
@@ -2603,7 +2833,7 @@
         </w:tc>
         <w:tc>
           <w:tcPr>
-            <w:tcW w:w="3468" w:type="dxa"/>
+            <w:tcW w:w="3458" w:type="dxa"/>
           </w:tcPr>
           <w:p>
             <w:r>
@@ -2613,7 +2843,7 @@
         </w:tc>
         <w:tc>
           <w:tcPr>
-            <w:tcW w:w="5127" w:type="dxa"/>
+            <w:tcW w:w="5117" w:type="dxa"/>
             <w:gridSpan w:val="3"/>
             <w:vMerge/>
             <w:tcBorders>
@@ -2642,7 +2872,7 @@
         </w:tc>
         <w:tc>
           <w:tcPr>
-            <w:tcW w:w="3468" w:type="dxa"/>
+            <w:tcW w:w="3458" w:type="dxa"/>
           </w:tcPr>
           <w:p>
             <w:r>
@@ -2652,7 +2882,7 @@
         </w:tc>
         <w:tc>
           <w:tcPr>
-            <w:tcW w:w="5127" w:type="dxa"/>
+            <w:tcW w:w="5117" w:type="dxa"/>
             <w:gridSpan w:val="3"/>
             <w:vMerge/>
             <w:tcBorders>
@@ -2668,7 +2898,7 @@
         </w:trPr>
         <w:tc>
           <w:tcPr>
-            <w:tcW w:w="3889" w:type="dxa"/>
+            <w:tcW w:w="3879" w:type="dxa"/>
             <w:gridSpan w:val="2"/>
             <w:tcBorders>
               <w:left w:val="single" w:sz="12" w:space="0" w:color="auto"/>
@@ -2682,7 +2912,7 @@
         </w:tc>
         <w:tc>
           <w:tcPr>
-            <w:tcW w:w="5127" w:type="dxa"/>
+            <w:tcW w:w="5117" w:type="dxa"/>
             <w:gridSpan w:val="3"/>
             <w:tcBorders>
               <w:right w:val="single" w:sz="12" w:space="0" w:color="auto"/>
@@ -2701,13 +2931,13 @@
         </w:trPr>
         <w:tc>
           <w:tcPr>
-            <w:tcW w:w="9016" w:type="dxa"/>
+            <w:tcW w:w="8996" w:type="dxa"/>
             <w:gridSpan w:val="5"/>
             <w:tcBorders>
               <w:left w:val="single" w:sz="12" w:space="0" w:color="auto"/>
               <w:right w:val="single" w:sz="12" w:space="0" w:color="auto"/>
             </w:tcBorders>
-            <w:shd w:val="clear" w:color="auto" w:fill="D5DCE4" w:themeFill="text2" w:themeFillTint="33"/>
+            <w:shd w:val="clear" w:color="auto" w:fill="C5E0B3" w:themeFill="accent6" w:themeFillTint="66"/>
           </w:tcPr>
           <w:p>
             <w:pPr>
@@ -2726,6 +2956,7 @@
               <w:rPr>
                 <w:b/>
                 <w:bCs/>
+                <w:color w:val="000000" w:themeColor="text1"/>
               </w:rPr>
               <w:t>Dados Bancários</w:t>
             </w:r>
@@ -2738,7 +2969,7 @@
         </w:trPr>
         <w:tc>
           <w:tcPr>
-            <w:tcW w:w="3889" w:type="dxa"/>
+            <w:tcW w:w="3879" w:type="dxa"/>
             <w:gridSpan w:val="2"/>
             <w:tcBorders>
               <w:left w:val="single" w:sz="12" w:space="0" w:color="auto"/>
@@ -2752,7 +2983,7 @@
         </w:tc>
         <w:tc>
           <w:tcPr>
-            <w:tcW w:w="5127" w:type="dxa"/>
+            <w:tcW w:w="5117" w:type="dxa"/>
             <w:gridSpan w:val="3"/>
             <w:tcBorders>
               <w:right w:val="single" w:sz="12" w:space="0" w:color="auto"/>
@@ -2771,7 +3002,7 @@
         </w:trPr>
         <w:tc>
           <w:tcPr>
-            <w:tcW w:w="3889" w:type="dxa"/>
+            <w:tcW w:w="3879" w:type="dxa"/>
             <w:gridSpan w:val="2"/>
             <w:tcBorders>
               <w:left w:val="single" w:sz="12" w:space="0" w:color="auto"/>
@@ -2785,7 +3016,7 @@
         </w:tc>
         <w:tc>
           <w:tcPr>
-            <w:tcW w:w="5127" w:type="dxa"/>
+            <w:tcW w:w="5117" w:type="dxa"/>
             <w:gridSpan w:val="3"/>
             <w:tcBorders>
               <w:right w:val="single" w:sz="12" w:space="0" w:color="auto"/>
@@ -2804,7 +3035,7 @@
         </w:trPr>
         <w:tc>
           <w:tcPr>
-            <w:tcW w:w="3889" w:type="dxa"/>
+            <w:tcW w:w="3879" w:type="dxa"/>
             <w:gridSpan w:val="2"/>
             <w:tcBorders>
               <w:left w:val="single" w:sz="12" w:space="0" w:color="auto"/>
@@ -2819,7 +3050,7 @@
         </w:tc>
         <w:tc>
           <w:tcPr>
-            <w:tcW w:w="5127" w:type="dxa"/>
+            <w:tcW w:w="5117" w:type="dxa"/>
             <w:gridSpan w:val="3"/>
             <w:tcBorders>
               <w:bottom w:val="single" w:sz="4" w:space="0" w:color="auto"/>
@@ -2839,7 +3070,7 @@
         </w:trPr>
         <w:tc>
           <w:tcPr>
-            <w:tcW w:w="3889" w:type="dxa"/>
+            <w:tcW w:w="3879" w:type="dxa"/>
             <w:gridSpan w:val="2"/>
             <w:tcBorders>
               <w:left w:val="single" w:sz="12" w:space="0" w:color="auto"/>
@@ -2854,7 +3085,7 @@
         </w:tc>
         <w:tc>
           <w:tcPr>
-            <w:tcW w:w="5127" w:type="dxa"/>
+            <w:tcW w:w="5117" w:type="dxa"/>
             <w:gridSpan w:val="3"/>
             <w:tcBorders>
               <w:bottom w:val="single" w:sz="12" w:space="0" w:color="auto"/>
@@ -2873,8 +3104,18 @@
     <w:p>
       <w:pPr>
         <w:pStyle w:val="Heading2"/>
+        <w:rPr>
+          <w:b/>
+          <w:bCs/>
+          <w:color w:val="0B6466"/>
+        </w:rPr>
       </w:pPr>
       <w:r>
+        <w:rPr>
+          <w:b/>
+          <w:bCs/>
+          <w:color w:val="0B6466"/>
+        </w:rPr>
         <w:t>Condições Especiais</w:t>
       </w:r>
     </w:p>
@@ -2912,8 +3153,13 @@
             <w:r>
               <w:t>aplicativo/</w:t>
             </w:r>
-            <w:r>
-              <w:t>marketplace colocar qualquer informação relevante do contrato e que não faz parte dos campos padrões.</w:t>
+            <w:proofErr w:type="spellStart"/>
+            <w:r>
+              <w:t>marketplace</w:t>
+            </w:r>
+            <w:proofErr w:type="spellEnd"/>
+            <w:r>
+              <w:t xml:space="preserve"> colocar qualquer informação relevante do contrato e que não faz parte dos campos padrões.</w:t>
             </w:r>
             <w:r>
               <w:br/>
@@ -3055,7 +3301,7 @@
       </w:rPr>
     </w:lvl>
   </w:abstractNum>
-  <w:num w:numId="1">
+  <w:num w:numId="1" w16cid:durableId="182935693">
     <w:abstractNumId w:val="0"/>
   </w:num>
 </w:numbering>

</xml_diff>